<commit_message>
feat(role-service): add role service and controller get all roles. Include update documentation end point.
</commit_message>
<xml_diff>
--- a/Endpoint.docx
+++ b/Endpoint.docx
@@ -176,15 +176,7 @@
                 <w:sz w:val="20"/>
                 <w:szCs w:val="20"/>
               </w:rPr>
-              <w:t>http://localhost:8081</w:t>
-            </w:r>
-            <w:r>
-              <w:rPr>
-                <w:rFonts w:ascii="Times New Roman" w:hAnsi="Times New Roman" w:cs="Times New Roman"/>
-                <w:sz w:val="20"/>
-                <w:szCs w:val="20"/>
-              </w:rPr>
-              <w:t>/v1/api/users</w:t>
+              <w:t>http://localhost:8081/v1/api/users</w:t>
             </w:r>
           </w:p>
           <w:p>
@@ -527,6 +519,127 @@
                 <w:szCs w:val="20"/>
               </w:rPr>
               <w:t>LOGIN</w:t>
+            </w:r>
+          </w:p>
+        </w:tc>
+      </w:tr>
+      <w:tr>
+        <w:trPr>
+          <w:trHeight w:val="239"/>
+        </w:trPr>
+        <w:tc>
+          <w:tcPr>
+            <w:tcW w:w="510" w:type="dxa"/>
+          </w:tcPr>
+          <w:p>
+            <w:pPr>
+              <w:jc w:val="center"/>
+              <w:rPr>
+                <w:rFonts w:ascii="Times New Roman" w:hAnsi="Times New Roman" w:cs="Times New Roman"/>
+                <w:sz w:val="20"/>
+                <w:szCs w:val="20"/>
+              </w:rPr>
+            </w:pPr>
+            <w:r>
+              <w:rPr>
+                <w:rFonts w:ascii="Times New Roman" w:hAnsi="Times New Roman" w:cs="Times New Roman"/>
+                <w:sz w:val="20"/>
+                <w:szCs w:val="20"/>
+              </w:rPr>
+              <w:t>3</w:t>
+            </w:r>
+          </w:p>
+        </w:tc>
+        <w:tc>
+          <w:tcPr>
+            <w:tcW w:w="3278" w:type="dxa"/>
+          </w:tcPr>
+          <w:p>
+            <w:pPr>
+              <w:rPr>
+                <w:rFonts w:ascii="Times New Roman" w:hAnsi="Times New Roman" w:cs="Times New Roman"/>
+              </w:rPr>
+            </w:pPr>
+            <w:r>
+              <w:rPr>
+                <w:rFonts w:ascii="Times New Roman" w:hAnsi="Times New Roman" w:cs="Times New Roman"/>
+                <w:sz w:val="20"/>
+                <w:szCs w:val="20"/>
+              </w:rPr>
+              <w:t>http://localhost:8081/</w:t>
+            </w:r>
+            <w:r>
+              <w:rPr>
+                <w:rFonts w:ascii="Times New Roman" w:hAnsi="Times New Roman" w:cs="Times New Roman"/>
+              </w:rPr>
+              <w:t>v1/api/roles</w:t>
+            </w:r>
+          </w:p>
+          <w:p>
+            <w:pPr>
+              <w:rPr>
+                <w:rFonts w:ascii="Times New Roman" w:hAnsi="Times New Roman" w:cs="Times New Roman"/>
+                <w:sz w:val="20"/>
+                <w:szCs w:val="20"/>
+              </w:rPr>
+            </w:pPr>
+          </w:p>
+        </w:tc>
+        <w:tc>
+          <w:tcPr>
+            <w:tcW w:w="1228" w:type="dxa"/>
+          </w:tcPr>
+          <w:p>
+            <w:pPr>
+              <w:rPr>
+                <w:rFonts w:ascii="Times New Roman" w:hAnsi="Times New Roman" w:cs="Times New Roman"/>
+                <w:sz w:val="20"/>
+                <w:szCs w:val="20"/>
+              </w:rPr>
+            </w:pPr>
+            <w:r>
+              <w:rPr>
+                <w:rFonts w:ascii="Times New Roman" w:hAnsi="Times New Roman" w:cs="Times New Roman"/>
+                <w:sz w:val="20"/>
+                <w:szCs w:val="20"/>
+              </w:rPr>
+              <w:t>GET</w:t>
+            </w:r>
+          </w:p>
+        </w:tc>
+        <w:tc>
+          <w:tcPr>
+            <w:tcW w:w="3941" w:type="dxa"/>
+          </w:tcPr>
+          <w:p>
+            <w:pPr>
+              <w:rPr>
+                <w:rFonts w:ascii="Times New Roman" w:hAnsi="Times New Roman" w:cs="Times New Roman"/>
+                <w:sz w:val="20"/>
+                <w:szCs w:val="20"/>
+              </w:rPr>
+            </w:pPr>
+          </w:p>
+        </w:tc>
+        <w:tc>
+          <w:tcPr>
+            <w:tcW w:w="2042" w:type="dxa"/>
+          </w:tcPr>
+          <w:p>
+            <w:pPr>
+              <w:rPr>
+                <w:rFonts w:ascii="Times New Roman" w:hAnsi="Times New Roman" w:cs="Times New Roman"/>
+                <w:sz w:val="20"/>
+                <w:szCs w:val="20"/>
+              </w:rPr>
+            </w:pPr>
+            <w:r>
+              <w:rPr>
+                <w:rFonts w:ascii="Times New Roman" w:hAnsi="Times New Roman" w:cs="Times New Roman"/>
+                <w:sz w:val="20"/>
+                <w:szCs w:val="20"/>
+              </w:rPr>
+              <w:t>GET ALL ROLES</w:t>
             </w:r>
           </w:p>
         </w:tc>
@@ -1101,6 +1214,36 @@
       <w:szCs w:val="20"/>
     </w:rPr>
   </w:style>
+  <w:style w:type="paragraph" w:styleId="HTMLPreformatted">
+    <w:name w:val="HTML Preformatted"/>
+    <w:basedOn w:val="Normal"/>
+    <w:link w:val="HTMLPreformattedChar"/>
+    <w:uiPriority w:val="99"/>
+    <w:semiHidden/>
+    <w:unhideWhenUsed/>
+    <w:rsid w:val="005E4155"/>
+    <w:pPr>
+      <w:spacing w:after="0" w:line="240" w:lineRule="auto"/>
+    </w:pPr>
+    <w:rPr>
+      <w:rFonts w:ascii="Consolas" w:hAnsi="Consolas"/>
+      <w:sz w:val="20"/>
+      <w:szCs w:val="20"/>
+    </w:rPr>
+  </w:style>
+  <w:style w:type="character" w:customStyle="1" w:styleId="HTMLPreformattedChar">
+    <w:name w:val="HTML Preformatted Char"/>
+    <w:basedOn w:val="DefaultParagraphFont"/>
+    <w:link w:val="HTMLPreformatted"/>
+    <w:uiPriority w:val="99"/>
+    <w:semiHidden/>
+    <w:rsid w:val="005E4155"/>
+    <w:rPr>
+      <w:rFonts w:ascii="Consolas" w:hAnsi="Consolas"/>
+      <w:sz w:val="20"/>
+      <w:szCs w:val="20"/>
+    </w:rPr>
+  </w:style>
 </w:styles>
 </file>
 

</xml_diff>

<commit_message>
feat(transaction-getdata): get this month data for transaction each user
</commit_message>
<xml_diff>
--- a/Endpoint.docx
+++ b/Endpoint.docx
@@ -16,10 +16,10 @@
       </w:tblPr>
       <w:tblGrid>
         <w:gridCol w:w="510"/>
-        <w:gridCol w:w="3278"/>
+        <w:gridCol w:w="4275"/>
         <w:gridCol w:w="1228"/>
-        <w:gridCol w:w="3941"/>
-        <w:gridCol w:w="2042"/>
+        <w:gridCol w:w="3353"/>
+        <w:gridCol w:w="1633"/>
       </w:tblGrid>
       <w:tr>
         <w:trPr>
@@ -640,6 +640,122 @@
                 <w:szCs w:val="20"/>
               </w:rPr>
               <w:t>GET ALL ROLES</w:t>
+            </w:r>
+          </w:p>
+        </w:tc>
+      </w:tr>
+      <w:tr>
+        <w:trPr>
+          <w:trHeight w:val="239"/>
+        </w:trPr>
+        <w:tc>
+          <w:tcPr>
+            <w:tcW w:w="510" w:type="dxa"/>
+          </w:tcPr>
+          <w:p>
+            <w:pPr>
+              <w:jc w:val="center"/>
+              <w:rPr>
+                <w:rFonts w:ascii="Times New Roman" w:hAnsi="Times New Roman" w:cs="Times New Roman"/>
+                <w:sz w:val="20"/>
+                <w:szCs w:val="20"/>
+              </w:rPr>
+            </w:pPr>
+            <w:r>
+              <w:rPr>
+                <w:rFonts w:ascii="Times New Roman" w:hAnsi="Times New Roman" w:cs="Times New Roman"/>
+                <w:sz w:val="20"/>
+                <w:szCs w:val="20"/>
+              </w:rPr>
+              <w:t>4</w:t>
+            </w:r>
+          </w:p>
+        </w:tc>
+        <w:tc>
+          <w:tcPr>
+            <w:tcW w:w="3278" w:type="dxa"/>
+          </w:tcPr>
+          <w:p>
+            <w:pPr>
+              <w:rPr>
+                <w:rFonts w:ascii="Times New Roman" w:hAnsi="Times New Roman" w:cs="Times New Roman"/>
+                <w:sz w:val="20"/>
+                <w:szCs w:val="20"/>
+              </w:rPr>
+            </w:pPr>
+            <w:r>
+              <w:rPr>
+                <w:rFonts w:ascii="Times New Roman" w:hAnsi="Times New Roman" w:cs="Times New Roman"/>
+                <w:sz w:val="20"/>
+                <w:szCs w:val="20"/>
+              </w:rPr>
+              <w:t>http://localhost:8081/v1/api/transactions/</w:t>
+            </w:r>
+            <w:r>
+              <w:rPr>
+                <w:rFonts w:ascii="Times New Roman" w:hAnsi="Times New Roman" w:cs="Times New Roman"/>
+                <w:sz w:val="20"/>
+                <w:szCs w:val="20"/>
+              </w:rPr>
+              <w:t>{user_id}</w:t>
+            </w:r>
+          </w:p>
+        </w:tc>
+        <w:tc>
+          <w:tcPr>
+            <w:tcW w:w="1228" w:type="dxa"/>
+          </w:tcPr>
+          <w:p>
+            <w:pPr>
+              <w:rPr>
+                <w:rFonts w:ascii="Times New Roman" w:hAnsi="Times New Roman" w:cs="Times New Roman"/>
+                <w:sz w:val="20"/>
+                <w:szCs w:val="20"/>
+              </w:rPr>
+            </w:pPr>
+            <w:r>
+              <w:rPr>
+                <w:rFonts w:ascii="Times New Roman" w:hAnsi="Times New Roman" w:cs="Times New Roman"/>
+                <w:sz w:val="20"/>
+                <w:szCs w:val="20"/>
+              </w:rPr>
+              <w:t>GET</w:t>
+            </w:r>
+          </w:p>
+        </w:tc>
+        <w:tc>
+          <w:tcPr>
+            <w:tcW w:w="3941" w:type="dxa"/>
+          </w:tcPr>
+          <w:p>
+            <w:pPr>
+              <w:rPr>
+                <w:rFonts w:ascii="Times New Roman" w:hAnsi="Times New Roman" w:cs="Times New Roman"/>
+                <w:sz w:val="20"/>
+                <w:szCs w:val="20"/>
+              </w:rPr>
+            </w:pPr>
+          </w:p>
+        </w:tc>
+        <w:tc>
+          <w:tcPr>
+            <w:tcW w:w="2042" w:type="dxa"/>
+          </w:tcPr>
+          <w:p>
+            <w:pPr>
+              <w:rPr>
+                <w:rFonts w:ascii="Times New Roman" w:hAnsi="Times New Roman" w:cs="Times New Roman"/>
+                <w:sz w:val="20"/>
+                <w:szCs w:val="20"/>
+              </w:rPr>
+            </w:pPr>
+            <w:r>
+              <w:rPr>
+                <w:rFonts w:ascii="Times New Roman" w:hAnsi="Times New Roman" w:cs="Times New Roman"/>
+                <w:sz w:val="20"/>
+                <w:szCs w:val="20"/>
+              </w:rPr>
+              <w:t>GET TRANSACTION PENDING</w:t>
             </w:r>
           </w:p>
         </w:tc>
@@ -1104,6 +1220,7 @@
   <w:style w:type="character" w:default="1" w:styleId="DefaultParagraphFont">
     <w:name w:val="Default Paragraph Font"/>
     <w:uiPriority w:val="1"/>
+    <w:semiHidden/>
     <w:unhideWhenUsed/>
   </w:style>
   <w:style w:type="table" w:default="1" w:styleId="TableNormal">

</xml_diff>